<commit_message>
update website and gh script
</commit_message>
<xml_diff>
--- a/documents/word_document.docx
+++ b/documents/word_document.docx
@@ -20,6 +20,38 @@
       </w:r>
       <w:r>
         <w:t xml:space="preserve">Output</w:t>
+      </w:r>
+    </w:p>
+    <w:p>
+      <w:pPr>
+        <w:pStyle w:val="Subtitle"/>
+      </w:pPr>
+      <w:r>
+        <w:t xml:space="preserve">Last</w:t>
+      </w:r>
+      <w:r>
+        <w:t xml:space="preserve"> </w:t>
+      </w:r>
+      <w:r>
+        <w:t xml:space="preserve">run</w:t>
+      </w:r>
+      <w:r>
+        <w:t xml:space="preserve"> </w:t>
+      </w:r>
+      <w:r>
+        <w:t xml:space="preserve">on:</w:t>
+      </w:r>
+      <w:r>
+        <w:t xml:space="preserve"> </w:t>
+      </w:r>
+      <w:r>
+        <w:t xml:space="preserve">2020-12-15</w:t>
+      </w:r>
+      <w:r>
+        <w:t xml:space="preserve"> </w:t>
+      </w:r>
+      <w:r>
+        <w:t xml:space="preserve">10:09:20</w:t>
       </w:r>
     </w:p>
     <w:bookmarkStart w:id="21" w:name="overview"/>
@@ -773,99 +805,6 @@
       </w:r>
     </w:p>
     <w:bookmarkEnd w:id="25"/>
-    <w:bookmarkStart w:id="28" w:name="back-to-gallery"/>
-    <w:p>
-      <w:pPr>
-        <w:pStyle w:val="Heading1"/>
-      </w:pPr>
-      <w:hyperlink r:id="rId26">
-        <w:r>
-          <w:rPr>
-            <w:rStyle w:val="Hyperlink"/>
-          </w:rPr>
-          <w:t xml:space="preserve">Back to Gallery</w:t>
-        </w:r>
-      </w:hyperlink>
-    </w:p>
-    <w:p>
-      <w:pPr>
-        <w:pStyle w:val="SourceCode"/>
-      </w:pPr>
-      <w:r>
-        <w:rPr>
-          <w:rStyle w:val="FunctionTok"/>
-        </w:rPr>
-        <w:t xml:space="preserve">include_url</w:t>
-      </w:r>
-      <w:r>
-        <w:rPr>
-          <w:rStyle w:val="NormalTok"/>
-        </w:rPr>
-        <w:t xml:space="preserve">(</w:t>
-      </w:r>
-      <w:r>
-        <w:rPr>
-          <w:rStyle w:val="StringTok"/>
-        </w:rPr>
-        <w:t xml:space="preserve">"https://r-markdown-gallery.org"</w:t>
-      </w:r>
-      <w:r>
-        <w:rPr>
-          <w:rStyle w:val="NormalTok"/>
-        </w:rPr>
-        <w:t xml:space="preserve">)</w:t>
-      </w:r>
-    </w:p>
-    <w:p>
-      <w:pPr>
-        <w:pStyle w:val="FirstParagraph"/>
-      </w:pPr>
-      <w:hyperlink r:id="rId26">
-        <w:r>
-          <w:drawing>
-            <wp:inline>
-              <wp:extent cx="5334000" cy="35743187"/>
-              <wp:effectExtent b="0" l="0" r="0" t="0"/>
-              <wp:docPr descr="" title="" id="1" name="Picture"/>
-              <a:graphic>
-                <a:graphicData uri="http://schemas.openxmlformats.org/drawingml/2006/picture">
-                  <pic:pic>
-                    <pic:nvPicPr>
-                      <pic:cNvPr descr="word_document_files/figure-docx/unnamed-chunk-5-1.png" id="0" name="Picture"/>
-                      <pic:cNvPicPr>
-                        <a:picLocks noChangeArrowheads="1" noChangeAspect="1"/>
-                      </pic:cNvPicPr>
-                    </pic:nvPicPr>
-                    <pic:blipFill>
-                      <a:blip r:embed="rId27"/>
-                      <a:stretch>
-                        <a:fillRect/>
-                      </a:stretch>
-                    </pic:blipFill>
-                    <pic:spPr bwMode="auto">
-                      <a:xfrm>
-                        <a:off x="0" y="0"/>
-                        <a:ext cx="5334000" cy="35743187"/>
-                      </a:xfrm>
-                      <a:prstGeom prst="rect">
-                        <a:avLst/>
-                      </a:prstGeom>
-                      <a:noFill/>
-                      <a:ln w="9525">
-                        <a:noFill/>
-                        <a:headEnd/>
-                        <a:tailEnd/>
-                      </a:ln>
-                    </pic:spPr>
-                  </pic:pic>
-                </a:graphicData>
-              </a:graphic>
-            </wp:inline>
-          </w:drawing>
-        </w:r>
-      </w:hyperlink>
-    </w:p>
-    <w:bookmarkEnd w:id="28"/>
     <w:sectPr/>
   </w:body>
 </w:document>

</xml_diff>